<commit_message>
Added notes for networks and automata
</commit_message>
<xml_diff>
--- a/DELROSARIO-MONDIGUING-ZARENO.docx
+++ b/DELROSARIO-MONDIGUING-ZARENO.docx
@@ -49,62 +49,52 @@
       <w:r>
         <w:t xml:space="preserve">Del Rosario, Jerome;      </w:t>
       </w:r>
-      <w:proofErr w:type="spellStart"/>
-      <w:r>
-        <w:rPr>
-          <w:sz w:val="24"/>
-        </w:rPr>
-        <w:t>Mondiguing</w:t>
-      </w:r>
-      <w:proofErr w:type="spellEnd"/>
-      <w:r>
-        <w:rPr>
-          <w:sz w:val="24"/>
-        </w:rPr>
-        <w:t>, Ali Bryan</w:t>
-      </w:r>
-      <w:r>
-        <w:t xml:space="preserve">;      </w:t>
-      </w:r>
-      <w:proofErr w:type="spellStart"/>
-      <w:r>
-        <w:rPr>
-          <w:sz w:val="24"/>
-        </w:rPr>
-        <w:t>Zareno</w:t>
-      </w:r>
-      <w:proofErr w:type="spellEnd"/>
-      <w:r>
-        <w:rPr>
-          <w:sz w:val="24"/>
-        </w:rPr>
-        <w:t>, Francis Troy</w:t>
-      </w:r>
-    </w:p>
-    <w:p>
-      <w:pPr>
-        <w:pStyle w:val="NoSpacing"/>
-      </w:pPr>
-    </w:p>
-    <w:p>
-      <w:pPr>
-        <w:jc w:val="center"/>
-        <w:rPr>
-          <w:b/>
-          <w:sz w:val="24"/>
-        </w:rPr>
-      </w:pPr>
-      <w:r>
-        <w:rPr>
-          <w:b/>
-          <w:sz w:val="24"/>
-        </w:rPr>
-        <w:t xml:space="preserve">The World </w:t>
+      <w:r>
+        <w:rPr>
+          <w:sz w:val="24"/>
+        </w:rPr>
+        <w:t>Mondiguing, Ali Bri</w:t>
       </w:r>
       <w:bookmarkStart w:id="0" w:name="_GoBack"/>
       <w:bookmarkEnd w:id="0"/>
       <w:r>
         <w:rPr>
+          <w:sz w:val="24"/>
+        </w:rPr>
+        <w:t>an</w:t>
+      </w:r>
+      <w:r>
+        <w:t xml:space="preserve">;      </w:t>
+      </w:r>
+      <w:r>
+        <w:rPr>
+          <w:sz w:val="24"/>
+        </w:rPr>
+        <w:t>Zareno, Francis Troy</w:t>
+      </w:r>
+    </w:p>
+    <w:p>
+      <w:pPr>
+        <w:pStyle w:val="NoSpacing"/>
+      </w:pPr>
+    </w:p>
+    <w:p>
+      <w:pPr>
+        <w:jc w:val="center"/>
+        <w:rPr>
+          <w:b/>
+          <w:sz w:val="24"/>
+        </w:rPr>
+      </w:pPr>
+      <w:r>
+        <w:rPr>
+          <w:b/>
+          <w:sz w:val="24"/>
+        </w:rPr>
+        <w:t xml:space="preserve">The World </w:t>
+      </w:r>
+      <w:r>
+        <w:rPr>
           <w:b/>
           <w:sz w:val="24"/>
         </w:rPr>
@@ -130,21 +120,7 @@
         <w:rPr>
           <w:sz w:val="24"/>
         </w:rPr>
-        <w:t xml:space="preserve">Over 20 years ago, the use of the computer networking then known as the </w:t>
-      </w:r>
-      <w:proofErr w:type="spellStart"/>
-      <w:r>
-        <w:rPr>
-          <w:sz w:val="24"/>
-        </w:rPr>
-        <w:t>ARPAnet</w:t>
-      </w:r>
-      <w:proofErr w:type="spellEnd"/>
-      <w:r>
-        <w:rPr>
-          <w:sz w:val="24"/>
-        </w:rPr>
-        <w:t xml:space="preserve"> was purely for US military and academic institutions only. In fact, the National Science Foundation’s appropriate use policy forbids</w:t>
+        <w:t>Over 20 years ago, the use of the computer networking then known as the ARPAnet was purely for US military and academic institutions only. In fact, the National Science Foundation’s appropriate use policy forbids</w:t>
       </w:r>
       <w:r>
         <w:rPr>
@@ -156,16 +132,8 @@
         <w:rPr>
           <w:sz w:val="24"/>
         </w:rPr>
-        <w:t xml:space="preserve">businesses to use it for their own. The original idea was that, </w:t>
-      </w:r>
-      <w:proofErr w:type="spellStart"/>
-      <w:r>
-        <w:rPr>
-          <w:sz w:val="24"/>
-        </w:rPr>
-        <w:t>ARPAnet</w:t>
-      </w:r>
-      <w:proofErr w:type="spellEnd"/>
+        <w:t>businesses to use it for their own. The original idea was that, ARPAnet</w:t>
+      </w:r>
       <w:r>
         <w:rPr>
           <w:sz w:val="24"/>
@@ -264,21 +232,7 @@
         <w:rPr>
           <w:sz w:val="24"/>
         </w:rPr>
-        <w:t xml:space="preserve">During </w:t>
-      </w:r>
-      <w:proofErr w:type="spellStart"/>
-      <w:r>
-        <w:rPr>
-          <w:sz w:val="24"/>
-        </w:rPr>
-        <w:t>ARPAnets</w:t>
-      </w:r>
-      <w:proofErr w:type="spellEnd"/>
-      <w:r>
-        <w:rPr>
-          <w:sz w:val="24"/>
-        </w:rPr>
-        <w:t>’ growth, similar networks are being developed</w:t>
+        <w:t>During ARPAnets’ growth, similar networks are being developed</w:t>
       </w:r>
       <w:r>
         <w:rPr>
@@ -290,21 +244,7 @@
         <w:rPr>
           <w:sz w:val="24"/>
         </w:rPr>
-        <w:t xml:space="preserve">. Still, these networks do not have access to the </w:t>
-      </w:r>
-      <w:proofErr w:type="spellStart"/>
-      <w:r>
-        <w:rPr>
-          <w:sz w:val="24"/>
-        </w:rPr>
-        <w:t>ARPAnet</w:t>
-      </w:r>
-      <w:proofErr w:type="spellEnd"/>
-      <w:r>
-        <w:rPr>
-          <w:sz w:val="24"/>
-        </w:rPr>
-        <w:t xml:space="preserve">. </w:t>
+        <w:t xml:space="preserve">. Still, these networks do not have access to the ARPAnet. </w:t>
       </w:r>
       <w:r>
         <w:rPr>
@@ -328,63 +268,7 @@
         <w:rPr>
           <w:sz w:val="24"/>
         </w:rPr>
-        <w:t xml:space="preserve">lend in with the public. And so the </w:t>
-      </w:r>
-      <w:proofErr w:type="spellStart"/>
-      <w:r>
-        <w:rPr>
-          <w:sz w:val="24"/>
-        </w:rPr>
-        <w:t>NSFnet</w:t>
-      </w:r>
-      <w:proofErr w:type="spellEnd"/>
-      <w:r>
-        <w:rPr>
-          <w:sz w:val="24"/>
-        </w:rPr>
-        <w:t xml:space="preserve"> (One of the two divisions of the </w:t>
-      </w:r>
-      <w:proofErr w:type="spellStart"/>
-      <w:r>
-        <w:rPr>
-          <w:sz w:val="24"/>
-        </w:rPr>
-        <w:t>ARPAnet</w:t>
-      </w:r>
-      <w:proofErr w:type="spellEnd"/>
-      <w:r>
-        <w:rPr>
-          <w:sz w:val="24"/>
-        </w:rPr>
-        <w:t xml:space="preserve">, the other one being the </w:t>
-      </w:r>
-      <w:proofErr w:type="spellStart"/>
-      <w:r>
-        <w:rPr>
-          <w:sz w:val="24"/>
-        </w:rPr>
-        <w:t>Milnet</w:t>
-      </w:r>
-      <w:proofErr w:type="spellEnd"/>
-      <w:r>
-        <w:rPr>
-          <w:sz w:val="24"/>
-        </w:rPr>
-        <w:t xml:space="preserve">) and these commercial networks finally merged to form what we now know as the Internet. According to </w:t>
-      </w:r>
-      <w:proofErr w:type="spellStart"/>
-      <w:r>
-        <w:rPr>
-          <w:sz w:val="24"/>
-        </w:rPr>
-        <w:t>Tetzeli</w:t>
-      </w:r>
-      <w:proofErr w:type="spellEnd"/>
-      <w:r>
-        <w:rPr>
-          <w:sz w:val="24"/>
-        </w:rPr>
-        <w:t xml:space="preserve"> (1994)</w:t>
+        <w:t>lend in with the public. And so the NSFnet (One of the two divisions of the ARPAnet, the other one being the Milnet) and these commercial networks finally merged to form what we now know as the Internet. According to Tetzeli (1994)</w:t>
       </w:r>
       <w:r>
         <w:rPr>
@@ -850,21 +734,7 @@
         <w:rPr>
           <w:sz w:val="24"/>
         </w:rPr>
-        <w:t xml:space="preserve">about 30% of the companies they studied saw significant changes to their turnovers. The others are in an even distribution of either having no noticeable </w:t>
-      </w:r>
-      <w:proofErr w:type="gramStart"/>
-      <w:r>
-        <w:rPr>
-          <w:sz w:val="24"/>
-        </w:rPr>
-        <w:t>difference</w:t>
-      </w:r>
-      <w:proofErr w:type="gramEnd"/>
-      <w:r>
-        <w:rPr>
-          <w:sz w:val="24"/>
-        </w:rPr>
-        <w:t xml:space="preserve"> or unsure whether their website made any difference, stating that it’s still too early to tell.</w:t>
+        <w:t>about 30% of the companies they studied saw significant changes to their turnovers. The others are in an even distribution of either having no noticeable difference or unsure whether their website made any difference, stating that it’s still too early to tell.</w:t>
       </w:r>
     </w:p>
     <w:p>
@@ -937,21 +807,7 @@
         <w:rPr>
           <w:sz w:val="24"/>
         </w:rPr>
-        <w:t xml:space="preserve">These assumptions vary whether the WWW was never conceived, that is the </w:t>
-      </w:r>
-      <w:proofErr w:type="spellStart"/>
-      <w:r>
-        <w:rPr>
-          <w:sz w:val="24"/>
-        </w:rPr>
-        <w:t>ARPAnet</w:t>
-      </w:r>
-      <w:proofErr w:type="spellEnd"/>
-      <w:r>
-        <w:rPr>
-          <w:sz w:val="24"/>
-        </w:rPr>
-        <w:t xml:space="preserve"> never divided and remained to be the domain of the US military and academic organizations, or the Internet (including the WWW) collapses </w:t>
+        <w:t xml:space="preserve">These assumptions vary whether the WWW was never conceived, that is the ARPAnet never divided and remained to be the domain of the US military and academic organizations, or the Internet (including the WWW) collapses </w:t>
       </w:r>
       <w:r>
         <w:rPr>
@@ -1005,21 +861,7 @@
         <w:rPr>
           <w:sz w:val="24"/>
         </w:rPr>
-        <w:t xml:space="preserve">If however the </w:t>
-      </w:r>
-      <w:proofErr w:type="spellStart"/>
-      <w:r>
-        <w:rPr>
-          <w:sz w:val="24"/>
-        </w:rPr>
-        <w:t>ARPAnet</w:t>
-      </w:r>
-      <w:proofErr w:type="spellEnd"/>
-      <w:r>
-        <w:rPr>
-          <w:sz w:val="24"/>
-        </w:rPr>
-        <w:t xml:space="preserve"> </w:t>
+        <w:t xml:space="preserve">If however the ARPAnet </w:t>
       </w:r>
       <w:r>
         <w:rPr>
@@ -1119,19 +961,11 @@
                   <w:sz w:val="24"/>
                 </w:rPr>
               </w:pPr>
-              <w:proofErr w:type="spellStart"/>
               <w:r>
                 <w:rPr>
                   <w:sz w:val="24"/>
                 </w:rPr>
-                <w:t>Cortese</w:t>
-              </w:r>
-              <w:proofErr w:type="spellEnd"/>
-              <w:r>
-                <w:rPr>
-                  <w:sz w:val="24"/>
-                </w:rPr>
-                <w:t>, R. (1995). Cyberspace - crafting software that will let you build a business out there. Business Week, 34-40.</w:t>
+                <w:t>Cortese, R. (1995). Cyberspace - crafting software that will let you build a business out there. Business Week, 34-40.</w:t>
               </w:r>
             </w:p>
             <w:p>
@@ -1145,35 +979,7 @@
                   <w:sz w:val="24"/>
                 </w:rPr>
                 <w:lastRenderedPageBreak/>
-                <w:t>Francis, K. (</w:t>
-              </w:r>
-              <w:proofErr w:type="spellStart"/>
-              <w:r>
-                <w:rPr>
-                  <w:sz w:val="24"/>
-                </w:rPr>
-                <w:t>n.d.</w:t>
-              </w:r>
-              <w:proofErr w:type="spellEnd"/>
-              <w:r>
-                <w:rPr>
-                  <w:sz w:val="24"/>
-                </w:rPr>
-                <w:t xml:space="preserve">). How Has the Internet Impacted Businesses? Retrieved from </w:t>
-              </w:r>
-              <w:proofErr w:type="spellStart"/>
-              <w:r>
-                <w:rPr>
-                  <w:sz w:val="24"/>
-                </w:rPr>
-                <w:t>Chron</w:t>
-              </w:r>
-              <w:proofErr w:type="spellEnd"/>
-              <w:r>
-                <w:rPr>
-                  <w:sz w:val="24"/>
-                </w:rPr>
-                <w:t>: http://smallbusiness.chron.com/internet-impacted-businesses-321.html</w:t>
+                <w:t>Francis, K. (n.d.). How Has the Internet Impacted Businesses? Retrieved from Chron: http://smallbusiness.chron.com/internet-impacted-businesses-321.html</w:t>
               </w:r>
             </w:p>
             <w:p>
@@ -1186,37 +992,15 @@
                 <w:rPr>
                   <w:sz w:val="24"/>
                 </w:rPr>
-                <w:t xml:space="preserve">Knight, S. S. (1995). 20 Reasons </w:t>
+                <w:t>Knight, S. S. (1995). 20 Reasons To Put Your Business On The Web. Retrieved from Net101: https://net101.com/20-reasons-to-put-your-business-on-the-web/</w:t>
               </w:r>
-              <w:proofErr w:type="gramStart"/>
+            </w:p>
+            <w:p>
               <w:r>
                 <w:rPr>
                   <w:sz w:val="24"/>
                 </w:rPr>
-                <w:t>To</w:t>
-              </w:r>
-              <w:proofErr w:type="gramEnd"/>
-              <w:r>
-                <w:rPr>
-                  <w:sz w:val="24"/>
-                </w:rPr>
-                <w:t xml:space="preserve"> Put Your Business On The Web. Retrieved from Net101: https://net101.com/20-reasons-to-put-your-business-on-the-web/</w:t>
-              </w:r>
-            </w:p>
-            <w:p>
-              <w:proofErr w:type="spellStart"/>
-              <w:r>
-                <w:rPr>
-                  <w:sz w:val="24"/>
-                </w:rPr>
-                <w:t>Tetzeli</w:t>
-              </w:r>
-              <w:proofErr w:type="spellEnd"/>
-              <w:r>
-                <w:rPr>
-                  <w:sz w:val="24"/>
-                </w:rPr>
-                <w:t>, R. (1994). The Internet and your business. Fortune 5, 129, 86-91.</w:t>
+                <w:t>Tetzeli, R. (1994). The Internet and your business. Fortune 5, 129, 86-91.</w:t>
               </w:r>
             </w:p>
           </w:sdtContent>
@@ -2488,7 +2272,7 @@
 </file>
 
 <file path=customXml/itemProps1.xml><?xml version="1.0" encoding="utf-8"?>
-<ds:datastoreItem xmlns:ds="http://schemas.openxmlformats.org/officeDocument/2006/customXml" ds:itemID="{06088841-57A0-4ABA-A6C7-C58C0B37D2F3}">
+<ds:datastoreItem xmlns:ds="http://schemas.openxmlformats.org/officeDocument/2006/customXml" ds:itemID="{6E73F37F-B938-42F1-8C99-18AF2597B181}">
   <ds:schemaRefs>
     <ds:schemaRef ds:uri="http://schemas.openxmlformats.org/officeDocument/2006/bibliography"/>
   </ds:schemaRefs>

</xml_diff>